<commit_message>
V 1.0 Fix introduction and background
</commit_message>
<xml_diff>
--- a/Proposal/Proposal v1.0.docx
+++ b/Proposal/Proposal v1.0.docx
@@ -34,14 +34,7 @@
           <w:sz w:val="28"/>
           <w:szCs w:val="34"/>
         </w:rPr>
-        <w:t>Currently</w:t>
-      </w:r>
-      <w:r>
-        <w:rPr>
-          <w:sz w:val="28"/>
-          <w:szCs w:val="34"/>
-        </w:rPr>
-        <w:t xml:space="preserve">, there are the big problem in making schedule for class. </w:t>
+        <w:t>Currently, there are the big problem in making schedule for class. Some academy still uses people to make the schedule. So the result is not good because pe</w:t>
       </w:r>
       <w:bookmarkStart w:id="0" w:name="_GoBack"/>
       <w:bookmarkEnd w:id="0"/>
@@ -50,21 +43,7 @@
           <w:sz w:val="28"/>
           <w:szCs w:val="34"/>
         </w:rPr>
-        <w:t>Somewhere use the people to make the schedule so the result is not good because the people can forgot many information of the resource.  The information that people forget will make the schedule get the mistake by the people will forget the number of the room, number of the seat in each room, the available room and constrain of each teacher.</w:t>
-      </w:r>
-      <w:r>
-        <w:rPr>
-          <w:sz w:val="28"/>
-          <w:szCs w:val="34"/>
-        </w:rPr>
-        <w:t xml:space="preserve"> From the making schedule problem there are so many place that use the human resource to making class sc</w:t>
-      </w:r>
-      <w:r>
-        <w:rPr>
-          <w:sz w:val="28"/>
-          <w:szCs w:val="34"/>
-        </w:rPr>
-        <w:t>hedule.</w:t>
+        <w:t>ople forgot much information of the resource.  The information that people forget will make the schedule get the mistake by the people will forget the number of the room, number of the seat in each room, the available room and constrain of each teacher. From the making schedule problem there are so many place that use the human resource to making class schedule.</w:t>
       </w:r>
     </w:p>
     <w:p>
@@ -80,234 +59,101 @@
           <w:sz w:val="28"/>
           <w:szCs w:val="34"/>
         </w:rPr>
-        <w:t>In CAMT we found that</w:t>
-      </w:r>
-      <w:r>
-        <w:rPr>
-          <w:sz w:val="28"/>
-          <w:szCs w:val="34"/>
-        </w:rPr>
-        <w:t xml:space="preserve"> CAMT make the schedule by use human resource and paper base </w:t>
-      </w:r>
-      <w:r>
-        <w:rPr>
-          <w:sz w:val="28"/>
-          <w:szCs w:val="34"/>
-        </w:rPr>
-        <w:t>to making the class schedule</w:t>
-      </w:r>
-      <w:r>
-        <w:rPr>
-          <w:sz w:val="28"/>
-          <w:szCs w:val="34"/>
-        </w:rPr>
-        <w:t xml:space="preserve"> and it</w:t>
-      </w:r>
-      <w:r>
-        <w:rPr>
-          <w:sz w:val="28"/>
-          <w:szCs w:val="34"/>
-        </w:rPr>
-        <w:t xml:space="preserve"> have high complexity</w:t>
-      </w:r>
-      <w:r>
-        <w:rPr>
-          <w:sz w:val="28"/>
-          <w:szCs w:val="34"/>
-        </w:rPr>
-        <w:t xml:space="preserve"> between department</w:t>
-      </w:r>
-      <w:r>
-        <w:rPr>
-          <w:sz w:val="28"/>
-          <w:szCs w:val="34"/>
-        </w:rPr>
-        <w:t xml:space="preserve"> and each</w:t>
-      </w:r>
-      <w:r>
-        <w:rPr>
-          <w:sz w:val="28"/>
-          <w:szCs w:val="34"/>
+        <w:t>CAMT make the schedule by use staff and excel program to making the class schedule, and it have high complexity between the department and each year student in faculty. To making the class schedule should think about the many variable that can impact with another variable such as available time of each lecturer, available of each room. Often the class schedule of each department cannot merge the schedule together because the time to use the room or time of each lecturer have overlap.</w:t>
+      </w:r>
+    </w:p>
+    <w:p>
+      <w:pPr>
+        <w:ind w:firstLine="720"/>
+        <w:rPr>
+          <w:sz w:val="28"/>
+          <w:szCs w:val="34"/>
+        </w:rPr>
+      </w:pPr>
+      <w:r>
+        <w:rPr>
+          <w:sz w:val="28"/>
+          <w:szCs w:val="34"/>
+        </w:rPr>
+        <w:t xml:space="preserve">There are many applications about manage or making the class schedule. Their application has some problems because the application did not support the environment of each place such as the number of the room, the seat in the room and the number of lab room. Another problem is the application cannot set the duration of each subject. </w:t>
+      </w:r>
+    </w:p>
+    <w:p>
+      <w:pPr>
+        <w:ind w:firstLine="720"/>
+        <w:rPr>
+          <w:sz w:val="28"/>
+        </w:rPr>
+      </w:pPr>
+      <w:r>
+        <w:rPr>
+          <w:sz w:val="28"/>
+          <w:szCs w:val="34"/>
+        </w:rPr>
+        <w:t>The goal of this application is to develop web application. The web application can help people reduce time and human resource because they make the class schedule easy than older. Finally, we hope that this application be useful for the staff in CAMT</w:t>
+      </w:r>
+      <w:r>
+        <w:rPr>
+          <w:sz w:val="28"/>
         </w:rPr>
         <w:t xml:space="preserve"> </w:t>
       </w:r>
-      <w:r>
-        <w:rPr>
-          <w:sz w:val="28"/>
-          <w:szCs w:val="34"/>
-        </w:rPr>
-        <w:t xml:space="preserve">year </w:t>
-      </w:r>
-      <w:r>
-        <w:rPr>
-          <w:sz w:val="28"/>
-          <w:szCs w:val="34"/>
-        </w:rPr>
-        <w:t>student in faculty.</w:t>
-      </w:r>
-      <w:r>
-        <w:rPr>
-          <w:sz w:val="28"/>
-          <w:szCs w:val="34"/>
-        </w:rPr>
-        <w:t xml:space="preserve"> To making the class schedule should think about the many variable that can impact with another variable such as available time of each lecturer, available of each room. </w:t>
-      </w:r>
-      <w:r>
-        <w:rPr>
-          <w:sz w:val="28"/>
-          <w:szCs w:val="34"/>
-        </w:rPr>
-        <w:t xml:space="preserve">Often the class schedule of each </w:t>
-      </w:r>
-      <w:r>
-        <w:rPr>
-          <w:sz w:val="28"/>
-          <w:szCs w:val="34"/>
-        </w:rPr>
-        <w:t>department</w:t>
-      </w:r>
-      <w:r>
-        <w:rPr>
-          <w:sz w:val="28"/>
-          <w:szCs w:val="34"/>
-        </w:rPr>
-        <w:t xml:space="preserve"> </w:t>
-      </w:r>
-      <w:r>
-        <w:rPr>
-          <w:sz w:val="28"/>
-          <w:szCs w:val="34"/>
-        </w:rPr>
-        <w:t>cannot</w:t>
-      </w:r>
-      <w:r>
-        <w:rPr>
-          <w:sz w:val="28"/>
-          <w:szCs w:val="34"/>
-        </w:rPr>
-        <w:t xml:space="preserve"> </w:t>
-      </w:r>
-      <w:r>
-        <w:rPr>
-          <w:sz w:val="28"/>
-          <w:szCs w:val="34"/>
-        </w:rPr>
-        <w:t>merge the schedule together because the time to use the room or time of each lecturer have overlap.</w:t>
-      </w:r>
     </w:p>
     <w:p>
       <w:pPr>
         <w:ind w:firstLine="720"/>
         <w:rPr>
           <w:sz w:val="28"/>
-          <w:szCs w:val="34"/>
-        </w:rPr>
-      </w:pPr>
-      <w:r>
-        <w:rPr>
-          <w:sz w:val="28"/>
-          <w:szCs w:val="34"/>
-        </w:rPr>
-        <w:t>There are many applications about manage</w:t>
-      </w:r>
-      <w:r>
-        <w:rPr>
-          <w:sz w:val="28"/>
-          <w:szCs w:val="34"/>
-        </w:rPr>
-        <w:t xml:space="preserve"> or making </w:t>
-      </w:r>
-      <w:r>
-        <w:rPr>
-          <w:sz w:val="28"/>
-          <w:szCs w:val="34"/>
-        </w:rPr>
-        <w:t xml:space="preserve">the class schedule. Their application have some problems because the application did not support the environment of each place such as the number of the room, the seat in the room and the number of lab room. Another problem is the application cannot set the duration of each subject. </w:t>
-      </w:r>
-    </w:p>
-    <w:p>
-      <w:pPr>
-        <w:ind w:firstLine="720"/>
-        <w:rPr>
-          <w:sz w:val="28"/>
-        </w:rPr>
-      </w:pPr>
-      <w:r>
-        <w:rPr>
-          <w:sz w:val="28"/>
-        </w:rPr>
-        <w:t xml:space="preserve">The goal of this application is to develop </w:t>
-      </w:r>
-      <w:r>
-        <w:rPr>
-          <w:sz w:val="28"/>
-        </w:rPr>
-        <w:t>web application that can help people reduce time and human resource</w:t>
-      </w:r>
-      <w:r>
-        <w:rPr>
-          <w:sz w:val="28"/>
-        </w:rPr>
-        <w:t xml:space="preserve"> because </w:t>
-      </w:r>
-      <w:r>
-        <w:rPr>
-          <w:sz w:val="28"/>
-        </w:rPr>
-        <w:t xml:space="preserve">they </w:t>
-      </w:r>
-      <w:r>
-        <w:rPr>
-          <w:sz w:val="28"/>
-        </w:rPr>
-        <w:t xml:space="preserve">can making the class schedule easy than older. Finally, we hope that this application be useful for the class scheduler in CAMT </w:t>
-      </w:r>
-    </w:p>
-    <w:p>
-      <w:pPr>
-        <w:ind w:firstLine="720"/>
-        <w:rPr>
-          <w:sz w:val="28"/>
-        </w:rPr>
-      </w:pPr>
-    </w:p>
-    <w:p>
-      <w:pPr>
-        <w:rPr>
-          <w:sz w:val="28"/>
-          <w:szCs w:val="34"/>
-        </w:rPr>
-      </w:pPr>
-    </w:p>
-    <w:p>
-      <w:pPr>
-        <w:rPr>
-          <w:sz w:val="28"/>
-          <w:szCs w:val="34"/>
-        </w:rPr>
-      </w:pPr>
-    </w:p>
-    <w:p>
-      <w:pPr>
-        <w:rPr>
-          <w:sz w:val="28"/>
-          <w:szCs w:val="34"/>
-        </w:rPr>
-      </w:pPr>
-    </w:p>
-    <w:p>
-      <w:pPr>
-        <w:rPr>
-          <w:sz w:val="28"/>
-          <w:szCs w:val="34"/>
-        </w:rPr>
-      </w:pPr>
-    </w:p>
-    <w:p>
-      <w:pPr>
-        <w:rPr>
-          <w:sz w:val="28"/>
-          <w:szCs w:val="34"/>
+        </w:rPr>
+      </w:pPr>
+    </w:p>
+    <w:p>
+      <w:pPr>
+        <w:rPr>
+          <w:sz w:val="28"/>
+          <w:szCs w:val="34"/>
+        </w:rPr>
+      </w:pPr>
+    </w:p>
+    <w:p>
+      <w:pPr>
+        <w:rPr>
+          <w:sz w:val="28"/>
+          <w:szCs w:val="34"/>
+        </w:rPr>
+      </w:pPr>
+    </w:p>
+    <w:p>
+      <w:pPr>
+        <w:rPr>
+          <w:sz w:val="28"/>
+          <w:szCs w:val="34"/>
+        </w:rPr>
+      </w:pPr>
+    </w:p>
+    <w:p>
+      <w:pPr>
+        <w:rPr>
+          <w:sz w:val="28"/>
+          <w:szCs w:val="34"/>
+        </w:rPr>
+      </w:pPr>
+    </w:p>
+    <w:p>
+      <w:pPr>
+        <w:rPr>
+          <w:sz w:val="28"/>
+          <w:szCs w:val="34"/>
+        </w:rPr>
+      </w:pPr>
+    </w:p>
+    <w:p>
+      <w:pPr>
+        <w:rPr>
+          <w:b/>
+          <w:bCs/>
+          <w:sz w:val="56"/>
+          <w:szCs w:val="62"/>
         </w:rPr>
       </w:pPr>
     </w:p>

</xml_diff>